<commit_message>
Updating Readme for Module 1
</commit_message>
<xml_diff>
--- a/module-1/Breutzmann-Assignment1-2.docx
+++ b/module-1/Breutzmann-Assignment1-2.docx
@@ -57,9 +57,9 @@
           <w:noProof/>
         </w:rPr>
         <w:drawing>
-          <wp:inline distT="0" distB="0" distL="0" distR="0" wp14:anchorId="18A7355F" wp14:editId="7F9D7C7B">
-            <wp:extent cx="5943600" cy="4884420"/>
-            <wp:effectExtent l="0" t="0" r="0" b="5080"/>
+          <wp:inline distT="0" distB="0" distL="0" distR="0" wp14:anchorId="18A7355F" wp14:editId="594178F1">
+            <wp:extent cx="6248162" cy="5134708"/>
+            <wp:effectExtent l="0" t="0" r="635" b="0"/>
             <wp:docPr id="1621347541" name="Picture 1" descr="A screenshot of a computer&#10;&#10;AI-generated content may be incorrect."/>
             <wp:cNvGraphicFramePr>
               <a:graphicFrameLocks xmlns:a="http://schemas.openxmlformats.org/drawingml/2006/main" noChangeAspect="1"/>
@@ -86,7 +86,7 @@
                   <pic:spPr>
                     <a:xfrm>
                       <a:off x="0" y="0"/>
-                      <a:ext cx="5943600" cy="4884420"/>
+                      <a:ext cx="6326457" cy="5199050"/>
                     </a:xfrm>
                     <a:prstGeom prst="rect">
                       <a:avLst/>
@@ -99,6 +99,7 @@
         </w:drawing>
       </w:r>
     </w:p>
+    <w:p/>
     <w:p>
       <w:pPr>
         <w:pStyle w:val="Heading2"/>
@@ -110,11 +111,66 @@
         <w:rPr>
           <w:rFonts w:eastAsia="Times New Roman"/>
         </w:rPr>
+        <w:lastRenderedPageBreak/>
         <w:t>Screenshot of your local directory (properly formatted).</w:t>
+      </w:r>
+      <w:r>
+        <w:rPr>
+          <w:rFonts w:eastAsia="Times New Roman"/>
+          <w:noProof/>
+        </w:rPr>
+        <w:t xml:space="preserve"> </w:t>
+      </w:r>
+      <w:r>
+        <w:rPr>
+          <w:rFonts w:eastAsia="Times New Roman"/>
+          <w:noProof/>
+        </w:rPr>
+        <w:drawing>
+          <wp:inline distT="0" distB="0" distL="0" distR="0" wp14:anchorId="67FD47BC" wp14:editId="5E137834">
+            <wp:extent cx="5943600" cy="3767455"/>
+            <wp:effectExtent l="0" t="0" r="0" b="4445"/>
+            <wp:docPr id="787377314" name="Picture 1" descr="A screenshot of a computer&#10;&#10;AI-generated content may be incorrect."/>
+            <wp:cNvGraphicFramePr>
+              <a:graphicFrameLocks xmlns:a="http://schemas.openxmlformats.org/drawingml/2006/main" noChangeAspect="1"/>
+            </wp:cNvGraphicFramePr>
+            <a:graphic xmlns:a="http://schemas.openxmlformats.org/drawingml/2006/main">
+              <a:graphicData uri="http://schemas.openxmlformats.org/drawingml/2006/picture">
+                <pic:pic xmlns:pic="http://schemas.openxmlformats.org/drawingml/2006/picture">
+                  <pic:nvPicPr>
+                    <pic:cNvPr id="787377314" name="Picture 1" descr="A screenshot of a computer&#10;&#10;AI-generated content may be incorrect."/>
+                    <pic:cNvPicPr/>
+                  </pic:nvPicPr>
+                  <pic:blipFill>
+                    <a:blip r:embed="rId9">
+                      <a:extLst>
+                        <a:ext uri="{28A0092B-C50C-407E-A947-70E740481C1C}">
+                          <a14:useLocalDpi xmlns:a14="http://schemas.microsoft.com/office/drawing/2010/main" val="0"/>
+                        </a:ext>
+                      </a:extLst>
+                    </a:blip>
+                    <a:stretch>
+                      <a:fillRect/>
+                    </a:stretch>
+                  </pic:blipFill>
+                  <pic:spPr>
+                    <a:xfrm>
+                      <a:off x="0" y="0"/>
+                      <a:ext cx="5943600" cy="3767455"/>
+                    </a:xfrm>
+                    <a:prstGeom prst="rect">
+                      <a:avLst/>
+                    </a:prstGeom>
+                  </pic:spPr>
+                </pic:pic>
+              </a:graphicData>
+            </a:graphic>
+          </wp:inline>
+        </w:drawing>
       </w:r>
     </w:p>
     <w:sectPr>
-      <w:headerReference w:type="default" r:id="rId9"/>
+      <w:headerReference w:type="default" r:id="rId10"/>
       <w:pgSz w:w="12240" w:h="15840"/>
       <w:pgMar w:top="1440" w:right="1440" w:bottom="1440" w:left="1440" w:header="720" w:footer="720" w:gutter="0"/>
       <w:cols w:space="720"/>

</xml_diff>